<commit_message>
docs: update pandoc reference
</commit_message>
<xml_diff>
--- a/docs/.pandoc/reference.docx
+++ b/docs/.pandoc/reference.docx
@@ -6,10 +6,11 @@
       <w:pPr>
         <w:pStyle w:val="2"/>
       </w:pPr>
+      <w:bookmarkStart w:id="0" w:name="_GoBack"/>
+      <w:bookmarkEnd w:id="0"/>
     </w:p>
     <w:sectPr>
       <w:headerReference r:id="rId3" w:type="default"/>
-      <w:footerReference r:id="rId4" w:type="default"/>
       <w:pgSz w:w="12240" w:h="15840"/>
       <w:pgMar w:top="2004" w:right="1800" w:bottom="1440" w:left="1800" w:header="1440" w:footer="0" w:gutter="0"/>
       <w:pgNumType w:fmt="decimal"/>
@@ -18,16 +19,6 @@
     </w:sectPr>
   </w:body>
 </w:document>
-</file>
-
-<file path=word/footer1.xml><?xml version="1.0" encoding="utf-8"?>
-<w:ftr xmlns:wpc="http://schemas.microsoft.com/office/word/2010/wordprocessingCanvas" xmlns:mc="http://schemas.openxmlformats.org/markup-compatibility/2006" xmlns:o="urn:schemas-microsoft-com:office:office" xmlns:r="http://schemas.openxmlformats.org/officeDocument/2006/relationships" xmlns:m="http://schemas.openxmlformats.org/officeDocument/2006/math" xmlns:v="urn:schemas-microsoft-com:vml" xmlns:wp14="http://schemas.microsoft.com/office/word/2010/wordprocessingDrawing" xmlns:wp="http://schemas.openxmlformats.org/drawingml/2006/wordprocessingDrawing" xmlns:w10="urn:schemas-microsoft-com:office:word" xmlns:w="http://schemas.openxmlformats.org/wordprocessingml/2006/main" xmlns:w14="http://schemas.microsoft.com/office/word/2010/wordml" xmlns:w15="http://schemas.microsoft.com/office/word/2012/wordml" xmlns:wpg="http://schemas.microsoft.com/office/word/2010/wordprocessingGroup" xmlns:wpi="http://schemas.microsoft.com/office/word/2010/wordprocessingInk" xmlns:wne="http://schemas.microsoft.com/office/word/2006/wordml" xmlns:wps="http://schemas.microsoft.com/office/word/2010/wordprocessingShape" xmlns:wpsCustomData="http://www.wps.cn/officeDocument/2013/wpsCustomData" mc:Ignorable="w14 w15 wp14">
-  <w:p>
-    <w:pPr>
-      <w:pStyle w:val="15"/>
-    </w:pPr>
-  </w:p>
-</w:ftr>
 </file>
 
 <file path=word/header1.xml><?xml version="1.0" encoding="utf-8"?>
@@ -43,37 +34,21 @@
         <w:rFonts w:hint="eastAsia"/>
         <w:lang w:val="en-US" w:eastAsia="zh-CN"/>
       </w:rPr>
-      <w:t>吾立方外包管理网页客户端软件 v</w:t>
+      <w:t>吾立方</w:t>
     </w:r>
     <w:r>
       <w:rPr>
         <w:rFonts w:hint="default"/>
         <w:lang w:val="en-US" w:eastAsia="zh-CN"/>
       </w:rPr>
-      <w:t>2</w:t>
-    </w:r>
-    <w:bookmarkStart w:id="0" w:name="_GoBack"/>
-    <w:bookmarkEnd w:id="0"/>
-    <w:r>
-      <w:rPr>
-        <w:rFonts w:hint="default"/>
-        <w:lang w:val="en-US" w:eastAsia="zh-CN"/>
-      </w:rPr>
-      <w:t>021</w:t>
+      <w:t>Nuke</w:t>
     </w:r>
     <w:r>
       <w:rPr>
         <w:rFonts w:hint="eastAsia"/>
         <w:lang w:val="en-US" w:eastAsia="zh-CN"/>
       </w:rPr>
-      <w:t>.</w:t>
-    </w:r>
-    <w:r>
-      <w:rPr>
-        <w:rFonts w:hint="default"/>
-        <w:lang w:val="en-US" w:eastAsia="zh-CN"/>
-      </w:rPr>
-      <w:t>0.0</w:t>
+      <w:t>插件 v2021.4.1</w:t>
     </w:r>
     <w:r>
       <w:tab/>

</xml_diff>